<commit_message>
MAJ Fil Rouge Concevoir BDD ok
</commit_message>
<xml_diff>
--- a/Projet Fil Rouge/Concevoir une base de données/Dictionnaire de données.docx
+++ b/Projet Fil Rouge/Concevoir une base de données/Dictionnaire de données.docx
@@ -339,7 +339,14 @@
                 <w:sz w:val="24"/>
                 <w:szCs w:val="24"/>
               </w:rPr>
-              <w:t>fourni_id</w:t>
+              <w:t>four</w:t>
+            </w:r>
+            <w:r>
+              <w:rPr>
+                <w:sz w:val="24"/>
+                <w:szCs w:val="24"/>
+              </w:rPr>
+              <w:t>_id</w:t>
             </w:r>
             <w:proofErr w:type="spellEnd"/>
           </w:p>
@@ -471,7 +478,14 @@
                 <w:sz w:val="24"/>
                 <w:szCs w:val="24"/>
               </w:rPr>
-              <w:t>fourni_nom</w:t>
+              <w:t>four</w:t>
+            </w:r>
+            <w:r>
+              <w:rPr>
+                <w:sz w:val="24"/>
+                <w:szCs w:val="24"/>
+              </w:rPr>
+              <w:t>_nom</w:t>
             </w:r>
             <w:proofErr w:type="spellEnd"/>
           </w:p>
@@ -571,7 +585,14 @@
                 <w:sz w:val="24"/>
                 <w:szCs w:val="24"/>
               </w:rPr>
-              <w:t>fourni_type</w:t>
+              <w:t>four</w:t>
+            </w:r>
+            <w:r>
+              <w:rPr>
+                <w:sz w:val="24"/>
+                <w:szCs w:val="24"/>
+              </w:rPr>
+              <w:t>_type</w:t>
             </w:r>
             <w:proofErr w:type="spellEnd"/>
           </w:p>
@@ -678,7 +699,14 @@
                 <w:sz w:val="24"/>
                 <w:szCs w:val="24"/>
               </w:rPr>
-              <w:t>rubri_id</w:t>
+              <w:t>rub</w:t>
+            </w:r>
+            <w:r>
+              <w:rPr>
+                <w:sz w:val="24"/>
+                <w:szCs w:val="24"/>
+              </w:rPr>
+              <w:t>_id</w:t>
             </w:r>
             <w:proofErr w:type="spellEnd"/>
           </w:p>
@@ -792,7 +820,14 @@
                 <w:sz w:val="24"/>
                 <w:szCs w:val="24"/>
               </w:rPr>
-              <w:t>rubri_nom</w:t>
+              <w:t>rub</w:t>
+            </w:r>
+            <w:r>
+              <w:rPr>
+                <w:sz w:val="24"/>
+                <w:szCs w:val="24"/>
+              </w:rPr>
+              <w:t>_nom</w:t>
             </w:r>
             <w:proofErr w:type="spellEnd"/>
           </w:p>
@@ -892,7 +927,7 @@
                 <w:sz w:val="24"/>
                 <w:szCs w:val="24"/>
               </w:rPr>
-              <w:t>sous_rubri</w:t>
+              <w:t>s_rub</w:t>
             </w:r>
             <w:r>
               <w:rPr>
@@ -1006,7 +1041,14 @@
                 <w:sz w:val="24"/>
                 <w:szCs w:val="24"/>
               </w:rPr>
-              <w:t>sous_rubri_nom</w:t>
+              <w:t>s_rub</w:t>
+            </w:r>
+            <w:r>
+              <w:rPr>
+                <w:sz w:val="24"/>
+                <w:szCs w:val="24"/>
+              </w:rPr>
+              <w:t>_nom</w:t>
             </w:r>
             <w:proofErr w:type="spellEnd"/>
           </w:p>
@@ -3322,14 +3364,7 @@
                 <w:sz w:val="24"/>
                 <w:szCs w:val="24"/>
               </w:rPr>
-              <w:t>comm</w:t>
-            </w:r>
-            <w:r>
-              <w:rPr>
-                <w:sz w:val="24"/>
-                <w:szCs w:val="24"/>
-              </w:rPr>
-              <w:t>er</w:t>
+              <w:t>com</w:t>
             </w:r>
             <w:r>
               <w:rPr>
@@ -3464,14 +3499,7 @@
                 <w:sz w:val="24"/>
                 <w:szCs w:val="24"/>
               </w:rPr>
-              <w:t>comm</w:t>
-            </w:r>
-            <w:r>
-              <w:rPr>
-                <w:sz w:val="24"/>
-                <w:szCs w:val="24"/>
-              </w:rPr>
-              <w:t>er</w:t>
+              <w:t>com</w:t>
             </w:r>
             <w:r>
               <w:rPr>
@@ -3574,7 +3602,7 @@
                 <w:sz w:val="24"/>
                 <w:szCs w:val="24"/>
               </w:rPr>
-              <w:t>cli_reduc</w:t>
+              <w:t>com_prenom</w:t>
             </w:r>
             <w:proofErr w:type="spellEnd"/>
           </w:p>
@@ -3597,7 +3625,7 @@
                 <w:sz w:val="24"/>
                 <w:szCs w:val="24"/>
               </w:rPr>
-              <w:t>La réduction accordée au client</w:t>
+              <w:t>Prénom du commercial</w:t>
             </w:r>
           </w:p>
         </w:tc>
@@ -3619,7 +3647,7 @@
                 <w:sz w:val="24"/>
                 <w:szCs w:val="24"/>
               </w:rPr>
-              <w:t>DECIMAL(5,2)</w:t>
+              <w:t>VARCHAR(30)</w:t>
             </w:r>
           </w:p>
         </w:tc>
@@ -3647,15 +3675,6 @@
             <w:pPr>
               <w:jc w:val="center"/>
             </w:pPr>
-            <w:r>
-              <w:t>Accordé</w:t>
-            </w:r>
-            <w:r>
-              <w:t>e</w:t>
-            </w:r>
-            <w:r>
-              <w:t xml:space="preserve"> par le service commercial</w:t>
-            </w:r>
           </w:p>
         </w:tc>
       </w:tr>
@@ -3679,7 +3698,14 @@
                 <w:sz w:val="24"/>
                 <w:szCs w:val="24"/>
               </w:rPr>
-              <w:t>command_id</w:t>
+              <w:t>cmd</w:t>
+            </w:r>
+            <w:r>
+              <w:rPr>
+                <w:sz w:val="24"/>
+                <w:szCs w:val="24"/>
+              </w:rPr>
+              <w:t>_reduc</w:t>
             </w:r>
             <w:proofErr w:type="spellEnd"/>
           </w:p>
@@ -3702,7 +3728,14 @@
                 <w:sz w:val="24"/>
                 <w:szCs w:val="24"/>
               </w:rPr>
-              <w:t>L’identifiant de la commande passée</w:t>
+              <w:t>La réduction accordée au client</w:t>
+            </w:r>
+            <w:r>
+              <w:rPr>
+                <w:sz w:val="24"/>
+                <w:szCs w:val="24"/>
+              </w:rPr>
+              <w:t xml:space="preserve"> sur sa commande</w:t>
             </w:r>
           </w:p>
         </w:tc>
@@ -3724,7 +3757,7 @@
                 <w:sz w:val="24"/>
                 <w:szCs w:val="24"/>
               </w:rPr>
-              <w:t>VARCHAR(30)</w:t>
+              <w:t>DECIMAL(5,2)</w:t>
             </w:r>
           </w:p>
         </w:tc>
@@ -3741,38 +3774,6 @@
                 <w:szCs w:val="24"/>
               </w:rPr>
             </w:pPr>
-            <w:r>
-              <w:rPr>
-                <w:sz w:val="24"/>
-                <w:szCs w:val="24"/>
-              </w:rPr>
-              <w:t>Auto-</w:t>
-            </w:r>
-            <w:proofErr w:type="spellStart"/>
-            <w:r>
-              <w:rPr>
-                <w:sz w:val="24"/>
-                <w:szCs w:val="24"/>
-              </w:rPr>
-              <w:t>increment</w:t>
-            </w:r>
-            <w:proofErr w:type="spellEnd"/>
-          </w:p>
-          <w:p>
-            <w:pPr>
-              <w:jc w:val="center"/>
-              <w:rPr>
-                <w:sz w:val="24"/>
-                <w:szCs w:val="24"/>
-              </w:rPr>
-            </w:pPr>
-            <w:r>
-              <w:rPr>
-                <w:sz w:val="24"/>
-                <w:szCs w:val="24"/>
-              </w:rPr>
-              <w:t>Unique</w:t>
-            </w:r>
           </w:p>
         </w:tc>
         <w:tc>
@@ -3784,6 +3785,15 @@
             <w:pPr>
               <w:jc w:val="center"/>
             </w:pPr>
+            <w:r>
+              <w:t>Accordé</w:t>
+            </w:r>
+            <w:r>
+              <w:t>e</w:t>
+            </w:r>
+            <w:r>
+              <w:t xml:space="preserve"> par le service commercial</w:t>
+            </w:r>
           </w:p>
         </w:tc>
       </w:tr>
@@ -3807,7 +3817,14 @@
                 <w:sz w:val="24"/>
                 <w:szCs w:val="24"/>
               </w:rPr>
-              <w:t>command_date</w:t>
+              <w:t>cm</w:t>
+            </w:r>
+            <w:r>
+              <w:rPr>
+                <w:sz w:val="24"/>
+                <w:szCs w:val="24"/>
+              </w:rPr>
+              <w:t>d_id</w:t>
             </w:r>
             <w:proofErr w:type="spellEnd"/>
           </w:p>
@@ -3830,7 +3847,7 @@
                 <w:sz w:val="24"/>
                 <w:szCs w:val="24"/>
               </w:rPr>
-              <w:t>La date à laquelle a été passée la commande</w:t>
+              <w:t>L’identifiant de la commande passée</w:t>
             </w:r>
           </w:p>
         </w:tc>
@@ -3852,7 +3869,7 @@
                 <w:sz w:val="24"/>
                 <w:szCs w:val="24"/>
               </w:rPr>
-              <w:t>DATE</w:t>
+              <w:t>VARCHAR(30)</w:t>
             </w:r>
           </w:p>
         </w:tc>
@@ -3874,7 +3891,32 @@
                 <w:sz w:val="24"/>
                 <w:szCs w:val="24"/>
               </w:rPr>
-              <w:t>Effacée après trois ans</w:t>
+              <w:t>Auto-</w:t>
+            </w:r>
+            <w:proofErr w:type="spellStart"/>
+            <w:r>
+              <w:rPr>
+                <w:sz w:val="24"/>
+                <w:szCs w:val="24"/>
+              </w:rPr>
+              <w:t>increment</w:t>
+            </w:r>
+            <w:proofErr w:type="spellEnd"/>
+          </w:p>
+          <w:p>
+            <w:pPr>
+              <w:jc w:val="center"/>
+              <w:rPr>
+                <w:sz w:val="24"/>
+                <w:szCs w:val="24"/>
+              </w:rPr>
+            </w:pPr>
+            <w:r>
+              <w:rPr>
+                <w:sz w:val="24"/>
+                <w:szCs w:val="24"/>
+              </w:rPr>
+              <w:t>Unique</w:t>
             </w:r>
           </w:p>
         </w:tc>
@@ -3910,7 +3952,14 @@
                 <w:sz w:val="24"/>
                 <w:szCs w:val="24"/>
               </w:rPr>
-              <w:t>command_date_envoi</w:t>
+              <w:t>cm</w:t>
+            </w:r>
+            <w:r>
+              <w:rPr>
+                <w:sz w:val="24"/>
+                <w:szCs w:val="24"/>
+              </w:rPr>
+              <w:t>d_date</w:t>
             </w:r>
             <w:proofErr w:type="spellEnd"/>
           </w:p>
@@ -3933,7 +3982,7 @@
                 <w:sz w:val="24"/>
                 <w:szCs w:val="24"/>
               </w:rPr>
-              <w:t>La date à laquelle a été envoyée la commande</w:t>
+              <w:t>La date à laquelle a été passée la commande</w:t>
             </w:r>
           </w:p>
         </w:tc>
@@ -3972,6 +4021,13 @@
                 <w:szCs w:val="24"/>
               </w:rPr>
             </w:pPr>
+            <w:r>
+              <w:rPr>
+                <w:sz w:val="24"/>
+                <w:szCs w:val="24"/>
+              </w:rPr>
+              <w:t>Effacée après trois ans</w:t>
+            </w:r>
           </w:p>
         </w:tc>
         <w:tc>
@@ -4134,31 +4190,45 @@
                 <w:sz w:val="24"/>
                 <w:szCs w:val="24"/>
               </w:rPr>
+              <w:t>cm</w:t>
+            </w:r>
+            <w:r>
+              <w:rPr>
+                <w:sz w:val="24"/>
+                <w:szCs w:val="24"/>
+              </w:rPr>
+              <w:t>d_nb_prod</w:t>
+            </w:r>
+            <w:proofErr w:type="spellEnd"/>
+          </w:p>
+        </w:tc>
+        <w:tc>
+          <w:tcPr>
+            <w:tcW w:w="1554" w:type="dxa"/>
+            <w:vAlign w:val="center"/>
+          </w:tcPr>
+          <w:p>
+            <w:pPr>
+              <w:jc w:val="center"/>
+              <w:rPr>
+                <w:sz w:val="24"/>
+                <w:szCs w:val="24"/>
+              </w:rPr>
+            </w:pPr>
+            <w:r>
+              <w:rPr>
+                <w:sz w:val="24"/>
+                <w:szCs w:val="24"/>
+              </w:rPr>
+              <w:t xml:space="preserve">Le nombre de produits </w:t>
+            </w:r>
+            <w:r>
+              <w:rPr>
+                <w:sz w:val="24"/>
+                <w:szCs w:val="24"/>
+              </w:rPr>
               <w:lastRenderedPageBreak/>
-              <w:t>command_nb_prod</w:t>
-            </w:r>
-            <w:proofErr w:type="spellEnd"/>
-          </w:p>
-        </w:tc>
-        <w:tc>
-          <w:tcPr>
-            <w:tcW w:w="1554" w:type="dxa"/>
-            <w:vAlign w:val="center"/>
-          </w:tcPr>
-          <w:p>
-            <w:pPr>
-              <w:jc w:val="center"/>
-              <w:rPr>
-                <w:sz w:val="24"/>
-                <w:szCs w:val="24"/>
-              </w:rPr>
-            </w:pPr>
-            <w:r>
-              <w:rPr>
-                <w:sz w:val="24"/>
-                <w:szCs w:val="24"/>
-              </w:rPr>
-              <w:t>Le nombre de produits dans la commande</w:t>
+              <w:t>dans la commande</w:t>
             </w:r>
           </w:p>
         </w:tc>
@@ -4180,6 +4250,7 @@
                 <w:sz w:val="24"/>
                 <w:szCs w:val="24"/>
               </w:rPr>
+              <w:lastRenderedPageBreak/>
               <w:t>INT</w:t>
             </w:r>
           </w:p>
@@ -4231,7 +4302,7 @@
                 <w:sz w:val="24"/>
                 <w:szCs w:val="24"/>
               </w:rPr>
-              <w:t>command_prix_total</w:t>
+              <w:t>cmd_prix_tot</w:t>
             </w:r>
             <w:proofErr w:type="spellEnd"/>
           </w:p>
@@ -4327,7 +4398,7 @@
                 <w:sz w:val="24"/>
                 <w:szCs w:val="24"/>
               </w:rPr>
-              <w:t>fact_nb_produits</w:t>
+              <w:t>qte_livr</w:t>
             </w:r>
             <w:proofErr w:type="spellEnd"/>
           </w:p>
@@ -4350,103 +4421,7 @@
                 <w:sz w:val="24"/>
                 <w:szCs w:val="24"/>
               </w:rPr>
-              <w:t>Le nombre de produits inscrit sur la facture</w:t>
-            </w:r>
-          </w:p>
-        </w:tc>
-        <w:tc>
-          <w:tcPr>
-            <w:tcW w:w="1731" w:type="dxa"/>
-            <w:vAlign w:val="center"/>
-          </w:tcPr>
-          <w:p>
-            <w:pPr>
-              <w:jc w:val="center"/>
-              <w:rPr>
-                <w:sz w:val="24"/>
-                <w:szCs w:val="24"/>
-              </w:rPr>
-            </w:pPr>
-            <w:r>
-              <w:rPr>
-                <w:sz w:val="24"/>
-                <w:szCs w:val="24"/>
-              </w:rPr>
-              <w:t>INT</w:t>
-            </w:r>
-          </w:p>
-        </w:tc>
-        <w:tc>
-          <w:tcPr>
-            <w:tcW w:w="1678" w:type="dxa"/>
-            <w:vAlign w:val="center"/>
-          </w:tcPr>
-          <w:p>
-            <w:pPr>
-              <w:jc w:val="center"/>
-              <w:rPr>
-                <w:sz w:val="24"/>
-                <w:szCs w:val="24"/>
-              </w:rPr>
-            </w:pPr>
-          </w:p>
-        </w:tc>
-        <w:tc>
-          <w:tcPr>
-            <w:tcW w:w="1667" w:type="dxa"/>
-            <w:vAlign w:val="center"/>
-          </w:tcPr>
-          <w:p>
-            <w:pPr>
-              <w:jc w:val="center"/>
-            </w:pPr>
-          </w:p>
-        </w:tc>
-      </w:tr>
-      <w:tr>
-        <w:tc>
-          <w:tcPr>
-            <w:tcW w:w="2412" w:type="dxa"/>
-            <w:vAlign w:val="center"/>
-          </w:tcPr>
-          <w:p>
-            <w:pPr>
-              <w:jc w:val="center"/>
-              <w:rPr>
-                <w:sz w:val="24"/>
-                <w:szCs w:val="24"/>
-              </w:rPr>
-            </w:pPr>
-            <w:proofErr w:type="spellStart"/>
-            <w:r>
-              <w:rPr>
-                <w:sz w:val="24"/>
-                <w:szCs w:val="24"/>
-              </w:rPr>
-              <w:t>fact_montant_total</w:t>
-            </w:r>
-            <w:proofErr w:type="spellEnd"/>
-          </w:p>
-        </w:tc>
-        <w:tc>
-          <w:tcPr>
-            <w:tcW w:w="1554" w:type="dxa"/>
-            <w:vAlign w:val="center"/>
-          </w:tcPr>
-          <w:p>
-            <w:pPr>
-              <w:jc w:val="center"/>
-              <w:rPr>
-                <w:sz w:val="24"/>
-                <w:szCs w:val="24"/>
-              </w:rPr>
-            </w:pPr>
-            <w:r>
-              <w:rPr>
-                <w:sz w:val="24"/>
-                <w:szCs w:val="24"/>
-              </w:rPr>
-              <w:t>Le montant total que devra payer le client</w:t>
+              <w:t>La quantité livrée par l’entreprise</w:t>
             </w:r>
           </w:p>
         </w:tc>

</xml_diff>

<commit_message>
MAJ Fil Rouge ok + Assurer sauvegarde BDD ok
</commit_message>
<xml_diff>
--- a/Projet Fil Rouge/Concevoir une base de données/Dictionnaire de données.docx
+++ b/Projet Fil Rouge/Concevoir une base de données/Dictionnaire de données.docx
@@ -530,7 +530,14 @@
                 <w:sz w:val="24"/>
                 <w:szCs w:val="24"/>
               </w:rPr>
-              <w:t>VARCHAR(30)</w:t>
+              <w:t>VARCHAR(5</w:t>
+            </w:r>
+            <w:r>
+              <w:rPr>
+                <w:sz w:val="24"/>
+                <w:szCs w:val="24"/>
+              </w:rPr>
+              <w:t>0)</w:t>
             </w:r>
           </w:p>
         </w:tc>
@@ -637,7 +644,7 @@
                 <w:sz w:val="24"/>
                 <w:szCs w:val="24"/>
               </w:rPr>
-              <w:t>ENUM</w:t>
+              <w:t>VARCHAR(50)</w:t>
             </w:r>
           </w:p>
         </w:tc>
@@ -765,7 +772,7 @@
                 <w:sz w:val="24"/>
                 <w:szCs w:val="24"/>
               </w:rPr>
-              <w:t>VARCHAR(50)</w:t>
+              <w:t>INT</w:t>
             </w:r>
           </w:p>
         </w:tc>
@@ -986,7 +993,7 @@
                 <w:sz w:val="24"/>
                 <w:szCs w:val="24"/>
               </w:rPr>
-              <w:t>VARCHAR(50)</w:t>
+              <w:t>INT</w:t>
             </w:r>
           </w:p>
         </w:tc>
@@ -1202,7 +1209,14 @@
                 <w:sz w:val="24"/>
                 <w:szCs w:val="24"/>
               </w:rPr>
-              <w:t>VARCHAR(30)</w:t>
+              <w:t>VARCHAR(5</w:t>
+            </w:r>
+            <w:r>
+              <w:rPr>
+                <w:sz w:val="24"/>
+                <w:szCs w:val="24"/>
+              </w:rPr>
+              <w:t>0)</w:t>
             </w:r>
           </w:p>
         </w:tc>
@@ -1302,7 +1316,21 @@
                 <w:sz w:val="24"/>
                 <w:szCs w:val="24"/>
               </w:rPr>
-              <w:t>TEXT</w:t>
+              <w:t>VARCHAR(</w:t>
+            </w:r>
+            <w:r>
+              <w:rPr>
+                <w:sz w:val="24"/>
+                <w:szCs w:val="24"/>
+              </w:rPr>
+              <w:t>2</w:t>
+            </w:r>
+            <w:r>
+              <w:rPr>
+                <w:sz w:val="24"/>
+                <w:szCs w:val="24"/>
+              </w:rPr>
+              <w:t>50)</w:t>
             </w:r>
           </w:p>
         </w:tc>
@@ -1409,7 +1437,7 @@
                 <w:sz w:val="24"/>
                 <w:szCs w:val="24"/>
               </w:rPr>
-              <w:t>NUMERIC</w:t>
+              <w:t>DECIMAL(5,2)</w:t>
             </w:r>
           </w:p>
         </w:tc>
@@ -1823,7 +1851,7 @@
                 <w:sz w:val="24"/>
                 <w:szCs w:val="24"/>
               </w:rPr>
-              <w:t>VARCHAR(50)</w:t>
+              <w:t>INT</w:t>
             </w:r>
           </w:p>
         </w:tc>
@@ -2023,7 +2051,21 @@
                 <w:sz w:val="24"/>
                 <w:szCs w:val="24"/>
               </w:rPr>
-              <w:t>VARCHAR(50)</w:t>
+              <w:t>VARCHAR(</w:t>
+            </w:r>
+            <w:r>
+              <w:rPr>
+                <w:sz w:val="24"/>
+                <w:szCs w:val="24"/>
+              </w:rPr>
+              <w:t>2</w:t>
+            </w:r>
+            <w:r>
+              <w:rPr>
+                <w:sz w:val="24"/>
+                <w:szCs w:val="24"/>
+              </w:rPr>
+              <w:t>50)</w:t>
             </w:r>
           </w:p>
         </w:tc>
@@ -2123,7 +2165,14 @@
                 <w:sz w:val="24"/>
                 <w:szCs w:val="24"/>
               </w:rPr>
-              <w:t>VARCHAR(50)</w:t>
+              <w:t>CHAR(5</w:t>
+            </w:r>
+            <w:r>
+              <w:rPr>
+                <w:sz w:val="24"/>
+                <w:szCs w:val="24"/>
+              </w:rPr>
+              <w:t>)</w:t>
             </w:r>
           </w:p>
         </w:tc>
@@ -2330,7 +2379,7 @@
                 <w:sz w:val="24"/>
                 <w:szCs w:val="24"/>
               </w:rPr>
-              <w:t>VARCHAR(50)l</w:t>
+              <w:t>VARCHAR(50)</w:t>
             </w:r>
           </w:p>
         </w:tc>
@@ -2437,7 +2486,7 @@
                 <w:sz w:val="24"/>
                 <w:szCs w:val="24"/>
               </w:rPr>
-              <w:t>VARCHAR(5)</w:t>
+              <w:t>CHAR(5)</w:t>
             </w:r>
           </w:p>
         </w:tc>
@@ -2537,7 +2586,14 @@
                 <w:sz w:val="24"/>
                 <w:szCs w:val="24"/>
               </w:rPr>
-              <w:t>VARCHAR(30)</w:t>
+              <w:t>VARCHAR(5</w:t>
+            </w:r>
+            <w:r>
+              <w:rPr>
+                <w:sz w:val="24"/>
+                <w:szCs w:val="24"/>
+              </w:rPr>
+              <w:t>0)</w:t>
             </w:r>
           </w:p>
         </w:tc>
@@ -2952,7 +3008,7 @@
                 <w:sz w:val="24"/>
                 <w:szCs w:val="24"/>
               </w:rPr>
-              <w:t>ENUM</w:t>
+              <w:t>VARCHAR(50)</w:t>
             </w:r>
           </w:p>
         </w:tc>
@@ -3075,7 +3131,7 @@
                 <w:sz w:val="24"/>
                 <w:szCs w:val="24"/>
               </w:rPr>
-              <w:t>ENUM</w:t>
+              <w:t>VARCHAR(50)</w:t>
             </w:r>
           </w:p>
         </w:tc>
@@ -3551,7 +3607,14 @@
                 <w:sz w:val="24"/>
                 <w:szCs w:val="24"/>
               </w:rPr>
-              <w:t>VARCHAR(30)</w:t>
+              <w:t>VARCHAR(5</w:t>
+            </w:r>
+            <w:r>
+              <w:rPr>
+                <w:sz w:val="24"/>
+                <w:szCs w:val="24"/>
+              </w:rPr>
+              <w:t>0)</w:t>
             </w:r>
           </w:p>
         </w:tc>
@@ -3647,7 +3710,14 @@
                 <w:sz w:val="24"/>
                 <w:szCs w:val="24"/>
               </w:rPr>
-              <w:t>VARCHAR(30)</w:t>
+              <w:t>VARCHAR(5</w:t>
+            </w:r>
+            <w:r>
+              <w:rPr>
+                <w:sz w:val="24"/>
+                <w:szCs w:val="24"/>
+              </w:rPr>
+              <w:t>0)</w:t>
             </w:r>
           </w:p>
         </w:tc>
@@ -3869,7 +3939,7 @@
                 <w:sz w:val="24"/>
                 <w:szCs w:val="24"/>
               </w:rPr>
-              <w:t>VARCHAR(30)</w:t>
+              <w:t>INT</w:t>
             </w:r>
           </w:p>
         </w:tc>
@@ -4062,7 +4132,14 @@
                 <w:sz w:val="24"/>
                 <w:szCs w:val="24"/>
               </w:rPr>
-              <w:t>fact_id</w:t>
+              <w:t>cm</w:t>
+            </w:r>
+            <w:r>
+              <w:rPr>
+                <w:sz w:val="24"/>
+                <w:szCs w:val="24"/>
+              </w:rPr>
+              <w:t>d_nb_prod</w:t>
             </w:r>
             <w:proofErr w:type="spellEnd"/>
           </w:p>
@@ -4085,7 +4162,7 @@
                 <w:sz w:val="24"/>
                 <w:szCs w:val="24"/>
               </w:rPr>
-              <w:t>L’identifiant de la facture éditée</w:t>
+              <w:t>Le nombre de produits dans la commande</w:t>
             </w:r>
           </w:p>
         </w:tc>
@@ -4107,7 +4184,7 @@
                 <w:sz w:val="24"/>
                 <w:szCs w:val="24"/>
               </w:rPr>
-              <w:t>VARCHAR(30)</w:t>
+              <w:t>INT</w:t>
             </w:r>
           </w:p>
         </w:tc>
@@ -4124,38 +4201,6 @@
                 <w:szCs w:val="24"/>
               </w:rPr>
             </w:pPr>
-            <w:r>
-              <w:rPr>
-                <w:sz w:val="24"/>
-                <w:szCs w:val="24"/>
-              </w:rPr>
-              <w:t>Auto-</w:t>
-            </w:r>
-            <w:proofErr w:type="spellStart"/>
-            <w:r>
-              <w:rPr>
-                <w:sz w:val="24"/>
-                <w:szCs w:val="24"/>
-              </w:rPr>
-              <w:t>increment</w:t>
-            </w:r>
-            <w:proofErr w:type="spellEnd"/>
-          </w:p>
-          <w:p>
-            <w:pPr>
-              <w:jc w:val="center"/>
-              <w:rPr>
-                <w:sz w:val="24"/>
-                <w:szCs w:val="24"/>
-              </w:rPr>
-            </w:pPr>
-            <w:r>
-              <w:rPr>
-                <w:sz w:val="24"/>
-                <w:szCs w:val="24"/>
-              </w:rPr>
-              <w:t>Unique</w:t>
-            </w:r>
           </w:p>
         </w:tc>
         <w:tc>
@@ -4190,14 +4235,8 @@
                 <w:sz w:val="24"/>
                 <w:szCs w:val="24"/>
               </w:rPr>
-              <w:t>cm</w:t>
-            </w:r>
-            <w:r>
-              <w:rPr>
-                <w:sz w:val="24"/>
-                <w:szCs w:val="24"/>
-              </w:rPr>
-              <w:t>d_nb_prod</w:t>
+              <w:lastRenderedPageBreak/>
+              <w:t>cmd_prix_tot</w:t>
             </w:r>
             <w:proofErr w:type="spellEnd"/>
           </w:p>
@@ -4220,15 +4259,7 @@
                 <w:sz w:val="24"/>
                 <w:szCs w:val="24"/>
               </w:rPr>
-              <w:t xml:space="preserve">Le nombre de produits </w:t>
-            </w:r>
-            <w:r>
-              <w:rPr>
-                <w:sz w:val="24"/>
-                <w:szCs w:val="24"/>
-              </w:rPr>
-              <w:lastRenderedPageBreak/>
-              <w:t>dans la commande</w:t>
+              <w:t>Le prix total de la commande du client</w:t>
             </w:r>
           </w:p>
         </w:tc>
@@ -4250,8 +4281,7 @@
                 <w:sz w:val="24"/>
                 <w:szCs w:val="24"/>
               </w:rPr>
-              <w:lastRenderedPageBreak/>
-              <w:t>INT</w:t>
+              <w:t>DECIMAL(5,2)</w:t>
             </w:r>
           </w:p>
         </w:tc>
@@ -4302,7 +4332,7 @@
                 <w:sz w:val="24"/>
                 <w:szCs w:val="24"/>
               </w:rPr>
-              <w:t>cmd_prix_tot</w:t>
+              <w:t>qte_livr</w:t>
             </w:r>
             <w:proofErr w:type="spellEnd"/>
           </w:p>
@@ -4325,7 +4355,7 @@
                 <w:sz w:val="24"/>
                 <w:szCs w:val="24"/>
               </w:rPr>
-              <w:t>Le prix total de la commande du client</w:t>
+              <w:t>La quantité livrée par l’entreprise</w:t>
             </w:r>
           </w:p>
         </w:tc>
@@ -4347,106 +4377,8 @@
                 <w:sz w:val="24"/>
                 <w:szCs w:val="24"/>
               </w:rPr>
-              <w:t>MONEY</w:t>
-            </w:r>
-          </w:p>
-        </w:tc>
-        <w:tc>
-          <w:tcPr>
-            <w:tcW w:w="1678" w:type="dxa"/>
-            <w:vAlign w:val="center"/>
-          </w:tcPr>
-          <w:p>
-            <w:pPr>
-              <w:jc w:val="center"/>
-              <w:rPr>
-                <w:sz w:val="24"/>
-                <w:szCs w:val="24"/>
-              </w:rPr>
-            </w:pPr>
-          </w:p>
-        </w:tc>
-        <w:tc>
-          <w:tcPr>
-            <w:tcW w:w="1667" w:type="dxa"/>
-            <w:vAlign w:val="center"/>
-          </w:tcPr>
-          <w:p>
-            <w:pPr>
-              <w:jc w:val="center"/>
-            </w:pPr>
-          </w:p>
-        </w:tc>
-      </w:tr>
-      <w:tr>
-        <w:tc>
-          <w:tcPr>
-            <w:tcW w:w="2412" w:type="dxa"/>
-            <w:vAlign w:val="center"/>
-          </w:tcPr>
-          <w:p>
-            <w:pPr>
-              <w:jc w:val="center"/>
-              <w:rPr>
-                <w:sz w:val="24"/>
-                <w:szCs w:val="24"/>
-              </w:rPr>
-            </w:pPr>
-            <w:proofErr w:type="spellStart"/>
-            <w:r>
-              <w:rPr>
-                <w:sz w:val="24"/>
-                <w:szCs w:val="24"/>
-              </w:rPr>
-              <w:t>qte_livr</w:t>
-            </w:r>
-            <w:proofErr w:type="spellEnd"/>
-          </w:p>
-        </w:tc>
-        <w:tc>
-          <w:tcPr>
-            <w:tcW w:w="1554" w:type="dxa"/>
-            <w:vAlign w:val="center"/>
-          </w:tcPr>
-          <w:p>
-            <w:pPr>
-              <w:jc w:val="center"/>
-              <w:rPr>
-                <w:sz w:val="24"/>
-                <w:szCs w:val="24"/>
-              </w:rPr>
-            </w:pPr>
-            <w:r>
-              <w:rPr>
-                <w:sz w:val="24"/>
-                <w:szCs w:val="24"/>
-              </w:rPr>
-              <w:t>La quantité livrée par l’entreprise</w:t>
-            </w:r>
-          </w:p>
-        </w:tc>
-        <w:tc>
-          <w:tcPr>
-            <w:tcW w:w="1731" w:type="dxa"/>
-            <w:vAlign w:val="center"/>
-          </w:tcPr>
-          <w:p>
-            <w:pPr>
-              <w:jc w:val="center"/>
-              <w:rPr>
-                <w:sz w:val="24"/>
-                <w:szCs w:val="24"/>
-              </w:rPr>
-            </w:pPr>
-            <w:r>
-              <w:rPr>
-                <w:sz w:val="24"/>
-                <w:szCs w:val="24"/>
-              </w:rPr>
               <w:t>INT</w:t>
             </w:r>
-            <w:bookmarkStart w:id="0" w:name="_GoBack"/>
-            <w:bookmarkEnd w:id="0"/>
           </w:p>
         </w:tc>
         <w:tc>
@@ -4477,7 +4409,10 @@
         </w:tc>
       </w:tr>
     </w:tbl>
-    <w:p/>
+    <w:p>
+      <w:bookmarkStart w:id="0" w:name="_GoBack"/>
+      <w:bookmarkEnd w:id="0"/>
+    </w:p>
     <w:sectPr>
       <w:pgSz w:w="11906" w:h="16838"/>
       <w:pgMar w:top="1417" w:right="1417" w:bottom="1417" w:left="1417" w:header="708" w:footer="708" w:gutter="0"/>

</xml_diff>